<commit_message>
Remove email button on download page; remove rent amount from cover letter
</commit_message>
<xml_diff>
--- a/docassemble/CDCEvictionMoratorium/data/templates/CDC_eviction_moratorium_cover_letter.docx
+++ b/docassemble/CDCEvictionMoratorium/data/templates/CDC_eviction_moratorium_cover_letter.docx
@@ -193,80 +193,8 @@
           <w:szCs w:val="24"/>
         </w:rPr>
       </w:pPr>
-    </w:p>
-    <w:p>
-      <w:pPr>
-        <w:pStyle w:val="HTMLPreformatted"/>
-        <w:rPr>
-          <w:rFonts w:ascii="Times New Roman" w:hAnsi="Times New Roman" w:cs="Times New Roman"/>
-          <w:sz w:val="24"/>
-          <w:szCs w:val="24"/>
-        </w:rPr>
-      </w:pPr>
-      <w:r>
-        <w:rPr>
-          <w:rFonts w:ascii="Times New Roman" w:hAnsi="Times New Roman" w:cs="Times New Roman"/>
-          <w:sz w:val="24"/>
-          <w:szCs w:val="24"/>
-        </w:rPr>
-        <w:t>{%p if partial_payment_amount %}</w:t>
-      </w:r>
-    </w:p>
-    <w:p>
-      <w:pPr>
-        <w:spacing w:after="0" w:line="240" w:lineRule="auto"/>
-        <w:rPr>
-          <w:rFonts w:ascii="Times New Roman" w:eastAsia="Times New Roman" w:hAnsi="Times New Roman" w:cs="Times New Roman"/>
-          <w:sz w:val="24"/>
-          <w:szCs w:val="24"/>
-        </w:rPr>
-      </w:pPr>
-    </w:p>
-    <w:p>
-      <w:pPr>
-        <w:spacing w:after="0" w:line="240" w:lineRule="auto"/>
-        <w:rPr>
-          <w:rFonts w:ascii="Times New Roman" w:eastAsia="Times New Roman" w:hAnsi="Times New Roman" w:cs="Times New Roman"/>
-          <w:sz w:val="24"/>
-          <w:szCs w:val="24"/>
-        </w:rPr>
-      </w:pPr>
-      <w:r>
-        <w:rPr>
-          <w:rFonts w:ascii="Times New Roman" w:eastAsia="Times New Roman" w:hAnsi="Times New Roman" w:cs="Times New Roman"/>
-          <w:sz w:val="24"/>
-          <w:szCs w:val="24"/>
-        </w:rPr>
-        <w:t>I am doing my best to make the on-time payments that I can afford. As of today, I am able to pay {{ currency(partial_payment_amount) }} each month.</w:t>
-      </w:r>
-    </w:p>
-    <w:p>
-      <w:pPr>
-        <w:spacing w:after="0" w:line="240" w:lineRule="auto"/>
-        <w:rPr>
-          <w:rFonts w:ascii="Times New Roman" w:eastAsia="Times New Roman" w:hAnsi="Times New Roman" w:cs="Times New Roman"/>
-          <w:sz w:val="24"/>
-          <w:szCs w:val="24"/>
-        </w:rPr>
-      </w:pPr>
-      <w:r>
-        <w:rPr>
-          <w:rFonts w:ascii="Times New Roman" w:eastAsia="Times New Roman" w:hAnsi="Times New Roman" w:cs="Times New Roman"/>
-          <w:sz w:val="24"/>
-          <w:szCs w:val="24"/>
-        </w:rPr>
-        <w:t>{%p endif %}</w:t>
-      </w:r>
-    </w:p>
-    <w:p>
-      <w:pPr>
-        <w:spacing w:after="0" w:line="240" w:lineRule="auto"/>
-        <w:rPr>
-          <w:rFonts w:ascii="Times New Roman" w:eastAsia="Times New Roman" w:hAnsi="Times New Roman" w:cs="Times New Roman"/>
-          <w:sz w:val="24"/>
-          <w:szCs w:val="24"/>
-        </w:rPr>
-      </w:pPr>
+      <w:bookmarkStart w:id="0" w:name="_GoBack"/>
+      <w:bookmarkEnd w:id="0"/>
     </w:p>
     <w:p>
       <w:pPr>
@@ -509,8 +437,6 @@
               </w:rPr>
               <w:t>p</w:t>
             </w:r>
-            <w:bookmarkStart w:id="0" w:name="_GoBack"/>
-            <w:bookmarkEnd w:id="0"/>
             <w:r>
               <w:rPr>
                 <w:rFonts w:ascii="Times New Roman" w:eastAsia="Times New Roman" w:hAnsi="Times New Roman" w:cs="Times New Roman"/>

</xml_diff>

<commit_message>
Update to January 31; Use MLRI letter instead of official one
</commit_message>
<xml_diff>
--- a/docassemble/CDCEvictionMoratorium/data/templates/CDC_eviction_moratorium_cover_letter.docx
+++ b/docassemble/CDCEvictionMoratorium/data/templates/CDC_eviction_moratorium_cover_letter.docx
@@ -146,7 +146,41 @@
           <w:sz w:val="24"/>
           <w:szCs w:val="24"/>
         </w:rPr>
-        <w:t xml:space="preserve"> December 31, 2020 because I am unable to pay my rent due to the COVID-19 pandemic. I have this right under the Centers for Disease Control and Prevention's order dated September 1, 2020. </w:t>
+        <w:t xml:space="preserve"> </w:t>
+      </w:r>
+      <w:r>
+        <w:rPr>
+          <w:rFonts w:ascii="Times New Roman" w:eastAsia="Times New Roman" w:hAnsi="Times New Roman" w:cs="Times New Roman"/>
+          <w:sz w:val="24"/>
+          <w:szCs w:val="24"/>
+        </w:rPr>
+        <w:t>January</w:t>
+      </w:r>
+      <w:r>
+        <w:rPr>
+          <w:rFonts w:ascii="Times New Roman" w:eastAsia="Times New Roman" w:hAnsi="Times New Roman" w:cs="Times New Roman"/>
+          <w:sz w:val="24"/>
+          <w:szCs w:val="24"/>
+        </w:rPr>
+        <w:t xml:space="preserve"> 31, 202</w:t>
+      </w:r>
+      <w:r>
+        <w:rPr>
+          <w:rFonts w:ascii="Times New Roman" w:eastAsia="Times New Roman" w:hAnsi="Times New Roman" w:cs="Times New Roman"/>
+          <w:sz w:val="24"/>
+          <w:szCs w:val="24"/>
+        </w:rPr>
+        <w:t>1</w:t>
+      </w:r>
+      <w:bookmarkStart w:id="0" w:name="_GoBack"/>
+      <w:bookmarkEnd w:id="0"/>
+      <w:r>
+        <w:rPr>
+          <w:rFonts w:ascii="Times New Roman" w:eastAsia="Times New Roman" w:hAnsi="Times New Roman" w:cs="Times New Roman"/>
+          <w:sz w:val="24"/>
+          <w:szCs w:val="24"/>
+        </w:rPr>
+        <w:t xml:space="preserve"> because I am unable to pay my rent due to the COVID-19 pandemic. I have this right under the Centers for Disease Control and Prevention's order dated September 1, 2020. </w:t>
       </w:r>
     </w:p>
     <w:p>
@@ -193,8 +227,6 @@
           <w:szCs w:val="24"/>
         </w:rPr>
       </w:pPr>
-      <w:bookmarkStart w:id="0" w:name="_GoBack"/>
-      <w:bookmarkEnd w:id="0"/>
     </w:p>
     <w:p>
       <w:pPr>

</xml_diff>

<commit_message>
Updated moratorium end date to March 31, 2021
</commit_message>
<xml_diff>
--- a/docassemble/CDCEvictionMoratorium/data/templates/CDC_eviction_moratorium_cover_letter.docx
+++ b/docassemble/CDCEvictionMoratorium/data/templates/CDC_eviction_moratorium_cover_letter.docx
@@ -154,15 +154,7 @@
           <w:sz w:val="24"/>
           <w:szCs w:val="24"/>
         </w:rPr>
-        <w:t>January</w:t>
-      </w:r>
-      <w:r>
-        <w:rPr>
-          <w:rFonts w:ascii="Times New Roman" w:eastAsia="Times New Roman" w:hAnsi="Times New Roman" w:cs="Times New Roman"/>
-          <w:sz w:val="24"/>
-          <w:szCs w:val="24"/>
-        </w:rPr>
-        <w:t xml:space="preserve"> 31, 202</w:t>
+        <w:t>March 3</w:t>
       </w:r>
       <w:r>
         <w:rPr>
@@ -174,6 +166,22 @@
       </w:r>
       <w:bookmarkStart w:id="0" w:name="_GoBack"/>
       <w:bookmarkEnd w:id="0"/>
+      <w:r>
+        <w:rPr>
+          <w:rFonts w:ascii="Times New Roman" w:eastAsia="Times New Roman" w:hAnsi="Times New Roman" w:cs="Times New Roman"/>
+          <w:sz w:val="24"/>
+          <w:szCs w:val="24"/>
+        </w:rPr>
+        <w:t>, 202</w:t>
+      </w:r>
+      <w:r>
+        <w:rPr>
+          <w:rFonts w:ascii="Times New Roman" w:eastAsia="Times New Roman" w:hAnsi="Times New Roman" w:cs="Times New Roman"/>
+          <w:sz w:val="24"/>
+          <w:szCs w:val="24"/>
+        </w:rPr>
+        <w:t>1</w:t>
+      </w:r>
       <w:r>
         <w:rPr>
           <w:rFonts w:ascii="Times New Roman" w:eastAsia="Times New Roman" w:hAnsi="Times New Roman" w:cs="Times New Roman"/>

</xml_diff>

<commit_message>
Updated to new 60 day extension in English and Spanish
</commit_message>
<xml_diff>
--- a/docassemble/CDCEvictionMoratorium/data/templates/CDC_eviction_moratorium_cover_letter.docx
+++ b/docassemble/CDCEvictionMoratorium/data/templates/CDC_eviction_moratorium_cover_letter.docx
@@ -154,15 +154,17 @@
           <w:sz w:val="24"/>
           <w:szCs w:val="24"/>
         </w:rPr>
-        <w:t>July</w:t>
+        <w:t>October 3rd</w:t>
       </w:r>
+      <w:bookmarkStart w:id="0" w:name="_GoBack"/>
+      <w:bookmarkEnd w:id="0"/>
       <w:r>
         <w:rPr>
           <w:rFonts w:ascii="Times New Roman" w:eastAsia="Times New Roman" w:hAnsi="Times New Roman" w:cs="Times New Roman"/>
           <w:sz w:val="24"/>
           <w:szCs w:val="24"/>
         </w:rPr>
-        <w:t xml:space="preserve"> 3</w:t>
+        <w:t>, 202</w:t>
       </w:r>
       <w:r>
         <w:rPr>
@@ -178,22 +180,6 @@
           <w:sz w:val="24"/>
           <w:szCs w:val="24"/>
         </w:rPr>
-        <w:t>, 202</w:t>
-      </w:r>
-      <w:r>
-        <w:rPr>
-          <w:rFonts w:ascii="Times New Roman" w:eastAsia="Times New Roman" w:hAnsi="Times New Roman" w:cs="Times New Roman"/>
-          <w:sz w:val="24"/>
-          <w:szCs w:val="24"/>
-        </w:rPr>
-        <w:t>1</w:t>
-      </w:r>
-      <w:r>
-        <w:rPr>
-          <w:rFonts w:ascii="Times New Roman" w:eastAsia="Times New Roman" w:hAnsi="Times New Roman" w:cs="Times New Roman"/>
-          <w:sz w:val="24"/>
-          <w:szCs w:val="24"/>
-        </w:rPr>
         <w:t xml:space="preserve"> because I am unable to pay my rent due to the COVID-19 pandemic. I have this right under the Centers for Disease Control and Prevention's order dated September 1, 2020. </w:t>
       </w:r>
     </w:p>
@@ -206,8 +192,6 @@
           <w:szCs w:val="24"/>
         </w:rPr>
       </w:pPr>
-      <w:bookmarkStart w:id="0" w:name="_GoBack"/>
-      <w:bookmarkEnd w:id="0"/>
     </w:p>
     <w:p>
       <w:pPr>

</xml_diff>